<commit_message>
upload the rest of xml files
</commit_message>
<xml_diff>
--- a/output/K6171-0012.docx
+++ b/output/K6171-0012.docx
@@ -2192,6 +2192,54 @@
       </w:r>
       <w:r>
         <w:br/>
+      </w:r>
+      <w:r>
+        <w:t xml:space="preserve">thuộc </w:t>
+      </w:r>
+      <w:r>
+        <w:t xml:space="preserve">vào </w:t>
+      </w:r>
+      <w:r>
+        <w:t xml:space="preserve">kinh </w:t>
+      </w:r>
+      <w:r>
+        <w:t xml:space="preserve">nghiệm; </w:t>
+      </w:r>
+      <w:r>
+        <w:t xml:space="preserve">trái </w:t>
+      </w:r>
+      <w:r>
+        <w:t xml:space="preserve">với </w:t>
+      </w:r>
+      <w:r>
+        <w:t xml:space="preserve">a </w:t>
+      </w:r>
+      <w:r>
+        <w:rPr>
+          <w:i/>
+        </w:rPr>
+        <w:t xml:space="preserve">posteriori. </w:t>
+      </w:r>
+      <w:r>
+        <w:t xml:space="preserve">Suy </w:t>
+      </w:r>
+      <w:r>
+        <w:rPr>
+          <w:i/>
+        </w:rPr>
+        <w:t xml:space="preserve">luận </w:t>
+      </w:r>
+      <w:r>
+        <w:rPr>
+          <w:i/>
+        </w:rPr>
+        <w:t xml:space="preserve">a </w:t>
+      </w:r>
+      <w:r>
+        <w:rPr>
+          <w:i/>
+        </w:rPr>
+        <w:t xml:space="preserve">priort. </w:t>
       </w:r>
     </w:p>
     <w:sectPr>

</xml_diff>